<commit_message>
added more to main rmd
</commit_message>
<xml_diff>
--- a/worksheet_05.docx
+++ b/worksheet_05.docx
@@ -1402,7 +1402,6 @@
         <w:t>The X axis is position along the genome, minus island insertion distances. Each vertical deviation is the size of a gene island at that location, and which strain it is present in is shown by direction. An ecotype is a specific version of a species of a microbe that is adapted to a certain niche habitat. In the context of the human body this could be life in the mouth vs life in the gut. The two strains of E. coli here, CFT073 and EDL933, have acquired and retained gene islands that help them survive in the urinary tract or intestinal tract, respectively. Some islands are in both strains. These likely contain genes that are useful just for life in the human body, regardless of specific microenvironment. Islands that are only in one strain were likely acquired from other strains or species through horizontal gene transfer. Islands that are present in both strains could be the result of horizontal gene transfer between them, horizontal gene transfer with a third party by both of them, or inherited vertically from a common ancestor.</w:t>
       </w:r>
       <w:bookmarkStart w:id="0" w:name="_GoBack"/>
-      <w:bookmarkEnd w:id="0"/>
       <w:r>
         <w:rPr>
           <w:rFonts w:ascii="Calibri" w:eastAsiaTheme="minorHAnsi" w:hAnsi="Calibri" w:cs="ArialMT"/>
@@ -1459,6 +1458,7 @@
           </wp:inline>
         </w:drawing>
       </w:r>
+      <w:bookmarkEnd w:id="0"/>
     </w:p>
     <w:p>
       <w:pPr>
@@ -1577,7 +1577,7 @@
         <w:rFonts w:ascii="Calibri" w:hAnsi="Calibri"/>
         <w:noProof/>
       </w:rPr>
-      <w:t>18-03-19</w:t>
+      <w:t>18-03-21</w:t>
     </w:r>
     <w:r>
       <w:rPr>

</xml_diff>